<commit_message>
pushed final files and versions
</commit_message>
<xml_diff>
--- a/working_files/DA2_Final_Project.docx
+++ b/working_files/DA2_Final_Project.docx
@@ -240,7 +240,39 @@
           <w:sz w:val="24"/>
           <w:szCs w:val="24"/>
         </w:rPr>
-        <w:t xml:space="preserve"> website, and I enriched my data with political affiliation of state, by looking at the governor of the state in 2020 and his/her political party</w:t>
+        <w:t xml:space="preserve"> website, and I enriched my data with</w:t>
+      </w:r>
+      <w:r>
+        <w:rPr>
+          <w:rFonts w:ascii="Times New Roman" w:hAnsi="Times New Roman" w:cs="Times New Roman"/>
+          <w:sz w:val="24"/>
+          <w:szCs w:val="24"/>
+        </w:rPr>
+        <w:t xml:space="preserve"> the</w:t>
+      </w:r>
+      <w:r>
+        <w:rPr>
+          <w:rFonts w:ascii="Times New Roman" w:hAnsi="Times New Roman" w:cs="Times New Roman"/>
+          <w:sz w:val="24"/>
+          <w:szCs w:val="24"/>
+        </w:rPr>
+        <w:t xml:space="preserve"> political affiliation of </w:t>
+      </w:r>
+      <w:r>
+        <w:rPr>
+          <w:rFonts w:ascii="Times New Roman" w:hAnsi="Times New Roman" w:cs="Times New Roman"/>
+          <w:sz w:val="24"/>
+          <w:szCs w:val="24"/>
+        </w:rPr>
+        <w:t xml:space="preserve">the </w:t>
+      </w:r>
+      <w:r>
+        <w:rPr>
+          <w:rFonts w:ascii="Times New Roman" w:hAnsi="Times New Roman" w:cs="Times New Roman"/>
+          <w:sz w:val="24"/>
+          <w:szCs w:val="24"/>
+        </w:rPr>
+        <w:t>state, by looking at the governor of the state in 2020 and his/her political party</w:t>
       </w:r>
       <w:r>
         <w:rPr>
@@ -313,7 +345,71 @@
           <w:sz w:val="24"/>
           <w:szCs w:val="24"/>
         </w:rPr>
-        <w:t>The original dataset includes 1,206,970 observations as the geographical grouping of the data is broken down to state, county, and zip code level which results the file to take up too much memory for me to be able to push it to GitHub. To fix this, I have filtered down to only state level observations. I also excluded those observations which were unanswered in certain categories. In the end I overwrote the original file to save space.</w:t>
+        <w:t>The original dataset includes 1,206,970 observations as the geographical grouping of the data is broken down to state, county, and zip code level</w:t>
+      </w:r>
+      <w:r>
+        <w:rPr>
+          <w:rFonts w:ascii="Times New Roman" w:hAnsi="Times New Roman" w:cs="Times New Roman"/>
+          <w:sz w:val="24"/>
+          <w:szCs w:val="24"/>
+        </w:rPr>
+        <w:t>,</w:t>
+      </w:r>
+      <w:r>
+        <w:rPr>
+          <w:rFonts w:ascii="Times New Roman" w:hAnsi="Times New Roman" w:cs="Times New Roman"/>
+          <w:sz w:val="24"/>
+          <w:szCs w:val="24"/>
+        </w:rPr>
+        <w:t xml:space="preserve"> </w:t>
+      </w:r>
+      <w:r>
+        <w:rPr>
+          <w:rFonts w:ascii="Times New Roman" w:hAnsi="Times New Roman" w:cs="Times New Roman"/>
+          <w:sz w:val="24"/>
+          <w:szCs w:val="24"/>
+        </w:rPr>
+        <w:t>resulting in the file taking up too much memory for me to push it to GitHub</w:t>
+      </w:r>
+      <w:r>
+        <w:rPr>
+          <w:rFonts w:ascii="Times New Roman" w:hAnsi="Times New Roman" w:cs="Times New Roman"/>
+          <w:sz w:val="24"/>
+          <w:szCs w:val="24"/>
+        </w:rPr>
+        <w:t>. To fix this, I have filtered down to only state</w:t>
+      </w:r>
+      <w:r>
+        <w:rPr>
+          <w:rFonts w:ascii="Times New Roman" w:hAnsi="Times New Roman" w:cs="Times New Roman"/>
+          <w:sz w:val="24"/>
+          <w:szCs w:val="24"/>
+        </w:rPr>
+        <w:t>-</w:t>
+      </w:r>
+      <w:r>
+        <w:rPr>
+          <w:rFonts w:ascii="Times New Roman" w:hAnsi="Times New Roman" w:cs="Times New Roman"/>
+          <w:sz w:val="24"/>
+          <w:szCs w:val="24"/>
+        </w:rPr>
+        <w:t>level observations. I also excluded those observations which were unanswered in certain categories. In the end</w:t>
+      </w:r>
+      <w:r>
+        <w:rPr>
+          <w:rFonts w:ascii="Times New Roman" w:hAnsi="Times New Roman" w:cs="Times New Roman"/>
+          <w:sz w:val="24"/>
+          <w:szCs w:val="24"/>
+        </w:rPr>
+        <w:t>,</w:t>
+      </w:r>
+      <w:r>
+        <w:rPr>
+          <w:rFonts w:ascii="Times New Roman" w:hAnsi="Times New Roman" w:cs="Times New Roman"/>
+          <w:sz w:val="24"/>
+          <w:szCs w:val="24"/>
+        </w:rPr>
+        <w:t xml:space="preserve"> I overwrote the original file to save space.</w:t>
       </w:r>
     </w:p>
     <w:p>
@@ -3353,7 +3449,19 @@
                 <w:lang w:eastAsia="hu-HU"/>
                 <w14:ligatures w14:val="none"/>
               </w:rPr>
-              <w:t>Regression Table 1: Simple Regression with binary controlling variables</w:t>
+              <w:t>Model 1</w:t>
+            </w:r>
+            <w:r>
+              <w:rPr>
+                <w:rFonts w:ascii="Times New Roman" w:eastAsia="Times New Roman" w:hAnsi="Times New Roman" w:cs="Times New Roman"/>
+                <w:color w:val="000000"/>
+                <w:kern w:val="0"/>
+                <w:sz w:val="24"/>
+                <w:szCs w:val="24"/>
+                <w:lang w:eastAsia="hu-HU"/>
+                <w14:ligatures w14:val="none"/>
+              </w:rPr>
+              <w:t>: Simple Regression with binary controlling variables</w:t>
             </w:r>
           </w:p>
         </w:tc>
@@ -10447,6 +10555,18 @@
       <w:lang w:val="en-US"/>
     </w:rPr>
   </w:style>
+  <w:style w:type="character" w:styleId="Mrltotthiperhivatkozs">
+    <w:name w:val="FollowedHyperlink"/>
+    <w:basedOn w:val="Bekezdsalapbettpusa"/>
+    <w:uiPriority w:val="99"/>
+    <w:semiHidden/>
+    <w:unhideWhenUsed/>
+    <w:rsid w:val="00BF5FEB"/>
+    <w:rPr>
+      <w:color w:val="954F72" w:themeColor="followedHyperlink"/>
+      <w:u w:val="single"/>
+    </w:rPr>
+  </w:style>
 </w:styles>
 </file>
 

</xml_diff>